<commit_message>
Modifica degli UCs Gestione Ristorante
Sono state apportate alcune modifiche agli UCs della Gestione Ristorante:
- Inserimento del prodotto nel menù
- Modifica del prodotto nel menù
- Rimozione del prodotto dal menù
- Gestione degli ordini
</commit_message>
<xml_diff>
--- a/Documents/Eat&Reorder - Use Cases documents/UC RFR Gestione Ristorante/RFR1 - Inserimento del prodotto nel menù.docx
+++ b/Documents/Eat&Reorder - Use Cases documents/UC RFR Gestione Ristorante/RFR1 - Inserimento del prodotto nel menù.docx
@@ -130,7 +130,7 @@
                 <w:sz w:val="24"/>
                 <w:szCs w:val="24"/>
               </w:rPr>
-              <w:t>Azienda: Pizza&amp;Panini</w:t>
+              <w:t>Azienda</w:t>
             </w:r>
           </w:p>
         </w:tc>
@@ -192,7 +192,7 @@
                 <w:sz w:val="24"/>
                 <w:szCs w:val="24"/>
               </w:rPr>
-              <w:t>Pizza&amp;Panini deve essere</w:t>
+              <w:t>deve essere</w:t>
             </w:r>
             <w:r>
               <w:rPr>
@@ -234,8 +234,6 @@
               </w:rPr>
               <w:t>nel</w:t>
             </w:r>
-            <w:bookmarkStart w:id="0" w:name="_GoBack"/>
-            <w:bookmarkEnd w:id="0"/>
             <w:r>
               <w:rPr>
                 <w:rFonts w:cstheme="minorHAnsi"/>
@@ -362,7 +360,7 @@
       </w:tr>
       <w:tr>
         <w:trPr>
-          <w:trHeight w:val="2117"/>
+          <w:trHeight w:val="4101"/>
         </w:trPr>
         <w:tc>
           <w:tcPr>
@@ -403,7 +401,47 @@
                 <w:b/>
                 <w:bCs/>
               </w:rPr>
-              <w:t>L’Azienda vuole inserire un prodotto.</w:t>
+              <w:t>L’Azienda vuole inserire un prodotto</w:t>
+            </w:r>
+            <w:r>
+              <w:rPr>
+                <w:rFonts w:asciiTheme="majorHAnsi" w:hAnsiTheme="majorHAnsi" w:cstheme="majorHAnsi"/>
+                <w:b/>
+                <w:bCs/>
+              </w:rPr>
+              <w:t xml:space="preserve"> nel menù, quindi </w:t>
+            </w:r>
+            <w:r>
+              <w:rPr>
+                <w:rFonts w:asciiTheme="majorHAnsi" w:hAnsiTheme="majorHAnsi" w:cstheme="majorHAnsi"/>
+                <w:b/>
+                <w:bCs/>
+              </w:rPr>
+              <w:t xml:space="preserve">chiede di </w:t>
+            </w:r>
+            <w:r>
+              <w:rPr>
+                <w:rFonts w:asciiTheme="majorHAnsi" w:hAnsiTheme="majorHAnsi" w:cstheme="majorHAnsi"/>
+                <w:b/>
+                <w:bCs/>
+              </w:rPr>
+              <w:t>visualizza</w:t>
+            </w:r>
+            <w:r>
+              <w:rPr>
+                <w:rFonts w:asciiTheme="majorHAnsi" w:hAnsiTheme="majorHAnsi" w:cstheme="majorHAnsi"/>
+                <w:b/>
+                <w:bCs/>
+              </w:rPr>
+              <w:t>re</w:t>
+            </w:r>
+            <w:r>
+              <w:rPr>
+                <w:rFonts w:asciiTheme="majorHAnsi" w:hAnsiTheme="majorHAnsi" w:cstheme="majorHAnsi"/>
+                <w:b/>
+                <w:bCs/>
+              </w:rPr>
+              <w:t xml:space="preserve"> tutti i prodotti presenti nel menù.</w:t>
             </w:r>
           </w:p>
           <w:p>
@@ -411,7 +449,7 @@
               <w:pStyle w:val="Paragrafoelenco"/>
               <w:numPr>
                 <w:ilvl w:val="0"/>
-                <w:numId w:val="4"/>
+                <w:numId w:val="7"/>
               </w:numPr>
               <w:ind w:left="376"/>
               <w:rPr>
@@ -426,7 +464,7 @@
                 <w:b/>
                 <w:bCs/>
               </w:rPr>
-              <w:t>L’Azienda inserisce i dati del nuovo prodotto con relative foto e descrizioni.</w:t>
+              <w:t>L’Azienda chiede al sistema di poter inserire un nuovo prodotto nel menù.</w:t>
             </w:r>
           </w:p>
           <w:p>
@@ -434,7 +472,7 @@
               <w:pStyle w:val="Paragrafoelenco"/>
               <w:numPr>
                 <w:ilvl w:val="0"/>
-                <w:numId w:val="4"/>
+                <w:numId w:val="9"/>
               </w:numPr>
               <w:ind w:left="376"/>
               <w:rPr>
@@ -449,6 +487,85 @@
                 <w:b/>
                 <w:bCs/>
               </w:rPr>
+              <w:t>L’Azienda inserisce i dati del nuovo prodotto</w:t>
+            </w:r>
+            <w:r>
+              <w:rPr>
+                <w:rFonts w:asciiTheme="majorHAnsi" w:hAnsiTheme="majorHAnsi" w:cstheme="majorHAnsi"/>
+                <w:b/>
+                <w:bCs/>
+              </w:rPr>
+              <w:t xml:space="preserve">, che sono: </w:t>
+            </w:r>
+            <w:r>
+              <w:rPr>
+                <w:rFonts w:asciiTheme="majorHAnsi" w:hAnsiTheme="majorHAnsi" w:cstheme="majorHAnsi"/>
+                <w:b/>
+                <w:bCs/>
+              </w:rPr>
+              <w:t xml:space="preserve">nome del prodotto, </w:t>
+            </w:r>
+            <w:r>
+              <w:rPr>
+                <w:rFonts w:asciiTheme="majorHAnsi" w:hAnsiTheme="majorHAnsi" w:cstheme="majorHAnsi"/>
+                <w:b/>
+                <w:bCs/>
+              </w:rPr>
+              <w:t>descrizion</w:t>
+            </w:r>
+            <w:r>
+              <w:rPr>
+                <w:rFonts w:asciiTheme="majorHAnsi" w:hAnsiTheme="majorHAnsi" w:cstheme="majorHAnsi"/>
+                <w:b/>
+                <w:bCs/>
+              </w:rPr>
+              <w:t>e, ingredient</w:t>
+            </w:r>
+            <w:r>
+              <w:rPr>
+                <w:rFonts w:asciiTheme="majorHAnsi" w:hAnsiTheme="majorHAnsi" w:cstheme="majorHAnsi"/>
+                <w:b/>
+                <w:bCs/>
+              </w:rPr>
+              <w:t>i</w:t>
+            </w:r>
+            <w:r>
+              <w:rPr>
+                <w:rFonts w:asciiTheme="majorHAnsi" w:hAnsiTheme="majorHAnsi" w:cstheme="majorHAnsi"/>
+                <w:b/>
+                <w:bCs/>
+              </w:rPr>
+              <w:t>, immagine e prezzo corrispondente</w:t>
+            </w:r>
+            <w:r>
+              <w:rPr>
+                <w:rFonts w:asciiTheme="majorHAnsi" w:hAnsiTheme="majorHAnsi" w:cstheme="majorHAnsi"/>
+                <w:b/>
+                <w:bCs/>
+              </w:rPr>
+              <w:t>.</w:t>
+            </w:r>
+          </w:p>
+          <w:p>
+            <w:pPr>
+              <w:pStyle w:val="Paragrafoelenco"/>
+              <w:numPr>
+                <w:ilvl w:val="0"/>
+                <w:numId w:val="11"/>
+              </w:numPr>
+              <w:ind w:left="376"/>
+              <w:rPr>
+                <w:rFonts w:asciiTheme="majorHAnsi" w:hAnsiTheme="majorHAnsi" w:cstheme="majorHAnsi"/>
+                <w:b/>
+                <w:bCs/>
+              </w:rPr>
+            </w:pPr>
+            <w:r>
+              <w:rPr>
+                <w:rFonts w:asciiTheme="majorHAnsi" w:hAnsiTheme="majorHAnsi" w:cstheme="majorHAnsi"/>
+                <w:b/>
+                <w:bCs/>
+              </w:rPr>
               <w:t>L’Azienda conferma l’inserimento</w:t>
             </w:r>
             <w:r>
@@ -458,6 +575,14 @@
                 <w:bCs/>
               </w:rPr>
               <w:t xml:space="preserve"> del prodotto</w:t>
+            </w:r>
+            <w:r>
+              <w:rPr>
+                <w:rFonts w:asciiTheme="majorHAnsi" w:hAnsiTheme="majorHAnsi" w:cstheme="majorHAnsi"/>
+                <w:b/>
+                <w:bCs/>
+              </w:rPr>
+              <w:t xml:space="preserve"> al sistema</w:t>
             </w:r>
             <w:r>
               <w:rPr>
@@ -478,7 +603,7 @@
               <w:pStyle w:val="Paragrafoelenco"/>
               <w:numPr>
                 <w:ilvl w:val="0"/>
-                <w:numId w:val="3"/>
+                <w:numId w:val="6"/>
               </w:numPr>
               <w:ind w:left="380"/>
               <w:rPr>
@@ -493,7 +618,31 @@
                 <w:b/>
                 <w:bCs/>
               </w:rPr>
-              <w:t>Il Sistema indirizza l’azienda sulla pagina di inserimento prodotto.</w:t>
+              <w:t>Il Sistema</w:t>
+            </w:r>
+            <w:r>
+              <w:rPr>
+                <w:rFonts w:asciiTheme="majorHAnsi" w:hAnsiTheme="majorHAnsi" w:cstheme="majorHAnsi"/>
+                <w:b/>
+                <w:bCs/>
+              </w:rPr>
+              <w:t xml:space="preserve"> visualizza il listino di </w:t>
+            </w:r>
+            <w:r>
+              <w:rPr>
+                <w:rFonts w:asciiTheme="majorHAnsi" w:hAnsiTheme="majorHAnsi" w:cstheme="majorHAnsi"/>
+                <w:b/>
+                <w:bCs/>
+              </w:rPr>
+              <w:t xml:space="preserve">tutti i </w:t>
+            </w:r>
+            <w:r>
+              <w:rPr>
+                <w:rFonts w:asciiTheme="majorHAnsi" w:hAnsiTheme="majorHAnsi" w:cstheme="majorHAnsi"/>
+                <w:b/>
+                <w:bCs/>
+              </w:rPr>
+              <w:t>prodotti presenti nel menù dell’azienda.</w:t>
             </w:r>
           </w:p>
           <w:p>
@@ -501,7 +650,7 @@
               <w:pStyle w:val="Paragrafoelenco"/>
               <w:numPr>
                 <w:ilvl w:val="0"/>
-                <w:numId w:val="5"/>
+                <w:numId w:val="8"/>
               </w:numPr>
               <w:ind w:left="380"/>
               <w:rPr>
@@ -516,7 +665,125 @@
                 <w:b/>
                 <w:bCs/>
               </w:rPr>
-              <w:t>Il Sistema fa visualizzare all’azienda il catalogo aggiornato con il nuovo prodotto inserito.</w:t>
+              <w:t xml:space="preserve">Il Sistema visualizza il form con i campi che l’azienda dovrà compilare obbligatoriamente, che sono: </w:t>
+            </w:r>
+            <w:r>
+              <w:rPr>
+                <w:rFonts w:asciiTheme="majorHAnsi" w:hAnsiTheme="majorHAnsi" w:cstheme="majorHAnsi"/>
+                <w:b/>
+                <w:bCs/>
+              </w:rPr>
+              <w:t xml:space="preserve">nome del prodotto, </w:t>
+            </w:r>
+            <w:r>
+              <w:rPr>
+                <w:rFonts w:asciiTheme="majorHAnsi" w:hAnsiTheme="majorHAnsi" w:cstheme="majorHAnsi"/>
+                <w:b/>
+                <w:bCs/>
+              </w:rPr>
+              <w:t xml:space="preserve">descrizione, ingredienti, immagine e prezzo. </w:t>
+            </w:r>
+          </w:p>
+          <w:p>
+            <w:pPr>
+              <w:pStyle w:val="Paragrafoelenco"/>
+              <w:numPr>
+                <w:ilvl w:val="0"/>
+                <w:numId w:val="10"/>
+              </w:numPr>
+              <w:ind w:left="380"/>
+              <w:rPr>
+                <w:rFonts w:asciiTheme="majorHAnsi" w:hAnsiTheme="majorHAnsi" w:cstheme="majorHAnsi"/>
+                <w:b/>
+                <w:bCs/>
+              </w:rPr>
+            </w:pPr>
+            <w:r>
+              <w:rPr>
+                <w:rFonts w:asciiTheme="majorHAnsi" w:hAnsiTheme="majorHAnsi" w:cstheme="majorHAnsi"/>
+                <w:b/>
+                <w:bCs/>
+              </w:rPr>
+              <w:t>Il Sistema chiede conferma dell’inserimento del prodotto all’azienda.</w:t>
+            </w:r>
+          </w:p>
+          <w:p>
+            <w:pPr>
+              <w:pStyle w:val="Paragrafoelenco"/>
+              <w:numPr>
+                <w:ilvl w:val="0"/>
+                <w:numId w:val="12"/>
+              </w:numPr>
+              <w:ind w:left="380"/>
+              <w:rPr>
+                <w:rFonts w:asciiTheme="majorHAnsi" w:hAnsiTheme="majorHAnsi" w:cstheme="majorHAnsi"/>
+                <w:b/>
+                <w:bCs/>
+              </w:rPr>
+            </w:pPr>
+            <w:r>
+              <w:rPr>
+                <w:rFonts w:asciiTheme="majorHAnsi" w:hAnsiTheme="majorHAnsi" w:cstheme="majorHAnsi"/>
+                <w:b/>
+                <w:bCs/>
+              </w:rPr>
+              <w:t xml:space="preserve">Il Sistema aggiorna il </w:t>
+            </w:r>
+            <w:r>
+              <w:rPr>
+                <w:rFonts w:asciiTheme="majorHAnsi" w:hAnsiTheme="majorHAnsi" w:cstheme="majorHAnsi"/>
+                <w:b/>
+                <w:bCs/>
+              </w:rPr>
+              <w:t>catalogo</w:t>
+            </w:r>
+            <w:r>
+              <w:rPr>
+                <w:rFonts w:asciiTheme="majorHAnsi" w:hAnsiTheme="majorHAnsi" w:cstheme="majorHAnsi"/>
+                <w:b/>
+                <w:bCs/>
+              </w:rPr>
+              <w:t xml:space="preserve"> e fa visualizzare all’Azienda il </w:t>
+            </w:r>
+            <w:r>
+              <w:rPr>
+                <w:rFonts w:asciiTheme="majorHAnsi" w:hAnsiTheme="majorHAnsi" w:cstheme="majorHAnsi"/>
+                <w:b/>
+                <w:bCs/>
+              </w:rPr>
+              <w:t>menù</w:t>
+            </w:r>
+            <w:r>
+              <w:rPr>
+                <w:rFonts w:asciiTheme="majorHAnsi" w:hAnsiTheme="majorHAnsi" w:cstheme="majorHAnsi"/>
+                <w:b/>
+                <w:bCs/>
+              </w:rPr>
+              <w:t xml:space="preserve"> con </w:t>
+            </w:r>
+            <w:r>
+              <w:rPr>
+                <w:rFonts w:asciiTheme="majorHAnsi" w:hAnsiTheme="majorHAnsi" w:cstheme="majorHAnsi"/>
+                <w:b/>
+                <w:bCs/>
+              </w:rPr>
+              <w:t>tutti i</w:t>
+            </w:r>
+            <w:r>
+              <w:rPr>
+                <w:rFonts w:asciiTheme="majorHAnsi" w:hAnsiTheme="majorHAnsi" w:cstheme="majorHAnsi"/>
+                <w:b/>
+                <w:bCs/>
+              </w:rPr>
+              <w:t xml:space="preserve"> prodotti, incluso il</w:t>
+            </w:r>
+            <w:r>
+              <w:rPr>
+                <w:rFonts w:asciiTheme="majorHAnsi" w:hAnsiTheme="majorHAnsi" w:cstheme="majorHAnsi"/>
+                <w:b/>
+                <w:bCs/>
+              </w:rPr>
+              <w:t xml:space="preserve"> nuovo prodotto che è stato inserito.</w:t>
             </w:r>
           </w:p>
         </w:tc>
@@ -577,8 +844,10 @@
                 <w:sz w:val="24"/>
                 <w:szCs w:val="24"/>
               </w:rPr>
-              <w:t xml:space="preserve">L’Azienda Pizza&amp;Panini </w:t>
-            </w:r>
+              <w:t xml:space="preserve">L’Azienda </w:t>
+            </w:r>
+            <w:bookmarkStart w:id="0" w:name="_GoBack"/>
+            <w:bookmarkEnd w:id="0"/>
             <w:r>
               <w:rPr>
                 <w:rFonts w:cstheme="minorHAnsi"/>
@@ -587,7 +856,7 @@
                 <w:sz w:val="24"/>
                 <w:szCs w:val="24"/>
               </w:rPr>
-              <w:t>può</w:t>
+              <w:t>visualizza</w:t>
             </w:r>
             <w:r>
               <w:rPr>
@@ -597,7 +866,7 @@
                 <w:sz w:val="24"/>
                 <w:szCs w:val="24"/>
               </w:rPr>
-              <w:t xml:space="preserve"> visualizzare il nuovo prodotto nel catalogo</w:t>
+              <w:t xml:space="preserve"> il nuovo prodotto nel catalogo</w:t>
             </w:r>
             <w:r>
               <w:rPr>
@@ -690,7 +959,27 @@
                 <w:sz w:val="24"/>
                 <w:szCs w:val="24"/>
               </w:rPr>
-              <w:t>Potrebbe capitare che nella modifica venga tralasciato un campo obbligatorio.</w:t>
+              <w:t>Potrebbe capitare che nel</w:t>
+            </w:r>
+            <w:r>
+              <w:rPr>
+                <w:rFonts w:cstheme="minorHAnsi"/>
+                <w:b/>
+                <w:bCs/>
+                <w:sz w:val="24"/>
+                <w:szCs w:val="24"/>
+              </w:rPr>
+              <w:t xml:space="preserve">l’inserimento </w:t>
+            </w:r>
+            <w:r>
+              <w:rPr>
+                <w:rFonts w:cstheme="minorHAnsi"/>
+                <w:b/>
+                <w:bCs/>
+                <w:sz w:val="24"/>
+                <w:szCs w:val="24"/>
+              </w:rPr>
+              <w:t>venga tralasciato un campo obbligatorio.</w:t>
             </w:r>
           </w:p>
         </w:tc>
@@ -717,6 +1006,95 @@
 <file path=word/numbering.xml><?xml version="1.0" encoding="utf-8"?>
 <w:numbering xmlns:wpc="http://schemas.microsoft.com/office/word/2010/wordprocessingCanvas" xmlns:cx="http://schemas.microsoft.com/office/drawing/2014/chartex" xmlns:cx1="http://schemas.microsoft.com/office/drawing/2015/9/8/chartex" xmlns:cx2="http://schemas.microsoft.com/office/drawing/2015/10/21/chartex" xmlns:cx3="http://schemas.microsoft.com/office/drawing/2016/5/9/chartex" xmlns:cx4="http://schemas.microsoft.com/office/drawing/2016/5/10/chartex" xmlns:cx5="http://schemas.microsoft.com/office/drawing/2016/5/11/chartex" xmlns:cx6="http://schemas.microsoft.com/office/drawing/2016/5/12/chartex" xmlns:cx7="http://schemas.microsoft.com/office/drawing/2016/5/13/chartex" xmlns:cx8="http://schemas.microsoft.com/office/drawing/2016/5/14/chartex" xmlns:mc="http://schemas.openxmlformats.org/markup-compatibility/2006" xmlns:aink="http://schemas.microsoft.com/office/drawing/2016/ink" xmlns:am3d="http://schemas.microsoft.com/office/drawing/2017/model3d" xmlns:o="urn:schemas-microsoft-com:office:office" xmlns:r="http://schemas.openxmlformats.org/officeDocument/2006/relationships" xmlns:m="http://schemas.openxmlformats.org/officeDocument/2006/math" xmlns:v="urn:schemas-microsoft-com:vml" xmlns:wp14="http://schemas.microsoft.com/office/word/2010/wordprocessingDrawing" xmlns:wp="http://schemas.openxmlformats.org/drawingml/2006/wordprocessingDrawing" xmlns:w10="urn:schemas-microsoft-com:office:word" xmlns:w="http://schemas.openxmlformats.org/wordprocessingml/2006/main" xmlns:w14="http://schemas.microsoft.com/office/word/2010/wordml" xmlns:w15="http://schemas.microsoft.com/office/word/2012/wordml" xmlns:w16cid="http://schemas.microsoft.com/office/word/2016/wordml/cid" xmlns:w16se="http://schemas.microsoft.com/office/word/2015/wordml/symex" xmlns:wpg="http://schemas.microsoft.com/office/word/2010/wordprocessingGroup" xmlns:wpi="http://schemas.microsoft.com/office/word/2010/wordprocessingInk" xmlns:wne="http://schemas.microsoft.com/office/word/2006/wordml" xmlns:wps="http://schemas.microsoft.com/office/word/2010/wordprocessingShape" mc:Ignorable="w14 w15 w16se w16cid wp14">
   <w:abstractNum w:abstractNumId="0" w15:restartNumberingAfterBreak="0">
+    <w:nsid w:val="0D0F2E02"/>
+    <w:multiLevelType w:val="hybridMultilevel"/>
+    <w:tmpl w:val="A1A60390"/>
+    <w:lvl w:ilvl="0" w:tplc="778E24AA">
+      <w:start w:val="5"/>
+      <w:numFmt w:val="decimal"/>
+      <w:lvlText w:val="%1."/>
+      <w:lvlJc w:val="left"/>
+      <w:pPr>
+        <w:ind w:left="720" w:hanging="360"/>
+      </w:pPr>
+      <w:rPr>
+        <w:rFonts w:hint="default"/>
+      </w:rPr>
+    </w:lvl>
+    <w:lvl w:ilvl="1" w:tplc="04100019" w:tentative="1">
+      <w:start w:val="1"/>
+      <w:numFmt w:val="lowerLetter"/>
+      <w:lvlText w:val="%2."/>
+      <w:lvlJc w:val="left"/>
+      <w:pPr>
+        <w:ind w:left="1440" w:hanging="360"/>
+      </w:pPr>
+    </w:lvl>
+    <w:lvl w:ilvl="2" w:tplc="0410001B" w:tentative="1">
+      <w:start w:val="1"/>
+      <w:numFmt w:val="lowerRoman"/>
+      <w:lvlText w:val="%3."/>
+      <w:lvlJc w:val="right"/>
+      <w:pPr>
+        <w:ind w:left="2160" w:hanging="180"/>
+      </w:pPr>
+    </w:lvl>
+    <w:lvl w:ilvl="3" w:tplc="0410000F" w:tentative="1">
+      <w:start w:val="1"/>
+      <w:numFmt w:val="decimal"/>
+      <w:lvlText w:val="%4."/>
+      <w:lvlJc w:val="left"/>
+      <w:pPr>
+        <w:ind w:left="2880" w:hanging="360"/>
+      </w:pPr>
+    </w:lvl>
+    <w:lvl w:ilvl="4" w:tplc="04100019" w:tentative="1">
+      <w:start w:val="1"/>
+      <w:numFmt w:val="lowerLetter"/>
+      <w:lvlText w:val="%5."/>
+      <w:lvlJc w:val="left"/>
+      <w:pPr>
+        <w:ind w:left="3600" w:hanging="360"/>
+      </w:pPr>
+    </w:lvl>
+    <w:lvl w:ilvl="5" w:tplc="0410001B" w:tentative="1">
+      <w:start w:val="1"/>
+      <w:numFmt w:val="lowerRoman"/>
+      <w:lvlText w:val="%6."/>
+      <w:lvlJc w:val="right"/>
+      <w:pPr>
+        <w:ind w:left="4320" w:hanging="180"/>
+      </w:pPr>
+    </w:lvl>
+    <w:lvl w:ilvl="6" w:tplc="0410000F" w:tentative="1">
+      <w:start w:val="1"/>
+      <w:numFmt w:val="decimal"/>
+      <w:lvlText w:val="%7."/>
+      <w:lvlJc w:val="left"/>
+      <w:pPr>
+        <w:ind w:left="5040" w:hanging="360"/>
+      </w:pPr>
+    </w:lvl>
+    <w:lvl w:ilvl="7" w:tplc="04100019" w:tentative="1">
+      <w:start w:val="1"/>
+      <w:numFmt w:val="lowerLetter"/>
+      <w:lvlText w:val="%8."/>
+      <w:lvlJc w:val="left"/>
+      <w:pPr>
+        <w:ind w:left="5760" w:hanging="360"/>
+      </w:pPr>
+    </w:lvl>
+    <w:lvl w:ilvl="8" w:tplc="0410001B" w:tentative="1">
+      <w:start w:val="1"/>
+      <w:numFmt w:val="lowerRoman"/>
+      <w:lvlText w:val="%9."/>
+      <w:lvlJc w:val="right"/>
+      <w:pPr>
+        <w:ind w:left="6480" w:hanging="180"/>
+      </w:pPr>
+    </w:lvl>
+  </w:abstractNum>
+  <w:abstractNum w:abstractNumId="1" w15:restartNumberingAfterBreak="0">
     <w:nsid w:val="0E754438"/>
     <w:multiLevelType w:val="hybridMultilevel"/>
     <w:tmpl w:val="A014AE10"/>
@@ -807,7 +1185,278 @@
       </w:pPr>
     </w:lvl>
   </w:abstractNum>
-  <w:abstractNum w:abstractNumId="1" w15:restartNumberingAfterBreak="0">
+  <w:abstractNum w:abstractNumId="2" w15:restartNumberingAfterBreak="0">
+    <w:nsid w:val="29962726"/>
+    <w:multiLevelType w:val="hybridMultilevel"/>
+    <w:tmpl w:val="1690FFE6"/>
+    <w:lvl w:ilvl="0" w:tplc="EC9A90A4">
+      <w:start w:val="4"/>
+      <w:numFmt w:val="decimal"/>
+      <w:lvlText w:val="%1."/>
+      <w:lvlJc w:val="left"/>
+      <w:pPr>
+        <w:ind w:left="720" w:hanging="360"/>
+      </w:pPr>
+      <w:rPr>
+        <w:rFonts w:hint="default"/>
+        <w:b/>
+        <w:bCs/>
+      </w:rPr>
+    </w:lvl>
+    <w:lvl w:ilvl="1" w:tplc="04100019" w:tentative="1">
+      <w:start w:val="1"/>
+      <w:numFmt w:val="lowerLetter"/>
+      <w:lvlText w:val="%2."/>
+      <w:lvlJc w:val="left"/>
+      <w:pPr>
+        <w:ind w:left="1440" w:hanging="360"/>
+      </w:pPr>
+    </w:lvl>
+    <w:lvl w:ilvl="2" w:tplc="0410001B" w:tentative="1">
+      <w:start w:val="1"/>
+      <w:numFmt w:val="lowerRoman"/>
+      <w:lvlText w:val="%3."/>
+      <w:lvlJc w:val="right"/>
+      <w:pPr>
+        <w:ind w:left="2160" w:hanging="180"/>
+      </w:pPr>
+    </w:lvl>
+    <w:lvl w:ilvl="3" w:tplc="0410000F" w:tentative="1">
+      <w:start w:val="1"/>
+      <w:numFmt w:val="decimal"/>
+      <w:lvlText w:val="%4."/>
+      <w:lvlJc w:val="left"/>
+      <w:pPr>
+        <w:ind w:left="2880" w:hanging="360"/>
+      </w:pPr>
+    </w:lvl>
+    <w:lvl w:ilvl="4" w:tplc="04100019" w:tentative="1">
+      <w:start w:val="1"/>
+      <w:numFmt w:val="lowerLetter"/>
+      <w:lvlText w:val="%5."/>
+      <w:lvlJc w:val="left"/>
+      <w:pPr>
+        <w:ind w:left="3600" w:hanging="360"/>
+      </w:pPr>
+    </w:lvl>
+    <w:lvl w:ilvl="5" w:tplc="0410001B" w:tentative="1">
+      <w:start w:val="1"/>
+      <w:numFmt w:val="lowerRoman"/>
+      <w:lvlText w:val="%6."/>
+      <w:lvlJc w:val="right"/>
+      <w:pPr>
+        <w:ind w:left="4320" w:hanging="180"/>
+      </w:pPr>
+    </w:lvl>
+    <w:lvl w:ilvl="6" w:tplc="0410000F" w:tentative="1">
+      <w:start w:val="1"/>
+      <w:numFmt w:val="decimal"/>
+      <w:lvlText w:val="%7."/>
+      <w:lvlJc w:val="left"/>
+      <w:pPr>
+        <w:ind w:left="5040" w:hanging="360"/>
+      </w:pPr>
+    </w:lvl>
+    <w:lvl w:ilvl="7" w:tplc="04100019" w:tentative="1">
+      <w:start w:val="1"/>
+      <w:numFmt w:val="lowerLetter"/>
+      <w:lvlText w:val="%8."/>
+      <w:lvlJc w:val="left"/>
+      <w:pPr>
+        <w:ind w:left="5760" w:hanging="360"/>
+      </w:pPr>
+    </w:lvl>
+    <w:lvl w:ilvl="8" w:tplc="0410001B" w:tentative="1">
+      <w:start w:val="1"/>
+      <w:numFmt w:val="lowerRoman"/>
+      <w:lvlText w:val="%9."/>
+      <w:lvlJc w:val="right"/>
+      <w:pPr>
+        <w:ind w:left="6480" w:hanging="180"/>
+      </w:pPr>
+    </w:lvl>
+  </w:abstractNum>
+  <w:abstractNum w:abstractNumId="3" w15:restartNumberingAfterBreak="0">
+    <w:nsid w:val="2C526EEE"/>
+    <w:multiLevelType w:val="hybridMultilevel"/>
+    <w:tmpl w:val="BC801140"/>
+    <w:lvl w:ilvl="0" w:tplc="7912291A">
+      <w:start w:val="2"/>
+      <w:numFmt w:val="decimal"/>
+      <w:lvlText w:val="%1."/>
+      <w:lvlJc w:val="left"/>
+      <w:pPr>
+        <w:ind w:left="720" w:hanging="360"/>
+      </w:pPr>
+      <w:rPr>
+        <w:rFonts w:hint="default"/>
+      </w:rPr>
+    </w:lvl>
+    <w:lvl w:ilvl="1" w:tplc="04100019" w:tentative="1">
+      <w:start w:val="1"/>
+      <w:numFmt w:val="lowerLetter"/>
+      <w:lvlText w:val="%2."/>
+      <w:lvlJc w:val="left"/>
+      <w:pPr>
+        <w:ind w:left="1440" w:hanging="360"/>
+      </w:pPr>
+    </w:lvl>
+    <w:lvl w:ilvl="2" w:tplc="0410001B" w:tentative="1">
+      <w:start w:val="1"/>
+      <w:numFmt w:val="lowerRoman"/>
+      <w:lvlText w:val="%3."/>
+      <w:lvlJc w:val="right"/>
+      <w:pPr>
+        <w:ind w:left="2160" w:hanging="180"/>
+      </w:pPr>
+    </w:lvl>
+    <w:lvl w:ilvl="3" w:tplc="0410000F" w:tentative="1">
+      <w:start w:val="1"/>
+      <w:numFmt w:val="decimal"/>
+      <w:lvlText w:val="%4."/>
+      <w:lvlJc w:val="left"/>
+      <w:pPr>
+        <w:ind w:left="2880" w:hanging="360"/>
+      </w:pPr>
+    </w:lvl>
+    <w:lvl w:ilvl="4" w:tplc="04100019" w:tentative="1">
+      <w:start w:val="1"/>
+      <w:numFmt w:val="lowerLetter"/>
+      <w:lvlText w:val="%5."/>
+      <w:lvlJc w:val="left"/>
+      <w:pPr>
+        <w:ind w:left="3600" w:hanging="360"/>
+      </w:pPr>
+    </w:lvl>
+    <w:lvl w:ilvl="5" w:tplc="0410001B" w:tentative="1">
+      <w:start w:val="1"/>
+      <w:numFmt w:val="lowerRoman"/>
+      <w:lvlText w:val="%6."/>
+      <w:lvlJc w:val="right"/>
+      <w:pPr>
+        <w:ind w:left="4320" w:hanging="180"/>
+      </w:pPr>
+    </w:lvl>
+    <w:lvl w:ilvl="6" w:tplc="0410000F" w:tentative="1">
+      <w:start w:val="1"/>
+      <w:numFmt w:val="decimal"/>
+      <w:lvlText w:val="%7."/>
+      <w:lvlJc w:val="left"/>
+      <w:pPr>
+        <w:ind w:left="5040" w:hanging="360"/>
+      </w:pPr>
+    </w:lvl>
+    <w:lvl w:ilvl="7" w:tplc="04100019" w:tentative="1">
+      <w:start w:val="1"/>
+      <w:numFmt w:val="lowerLetter"/>
+      <w:lvlText w:val="%8."/>
+      <w:lvlJc w:val="left"/>
+      <w:pPr>
+        <w:ind w:left="5760" w:hanging="360"/>
+      </w:pPr>
+    </w:lvl>
+    <w:lvl w:ilvl="8" w:tplc="0410001B" w:tentative="1">
+      <w:start w:val="1"/>
+      <w:numFmt w:val="lowerRoman"/>
+      <w:lvlText w:val="%9."/>
+      <w:lvlJc w:val="right"/>
+      <w:pPr>
+        <w:ind w:left="6480" w:hanging="180"/>
+      </w:pPr>
+    </w:lvl>
+  </w:abstractNum>
+  <w:abstractNum w:abstractNumId="4" w15:restartNumberingAfterBreak="0">
+    <w:nsid w:val="2F36557D"/>
+    <w:multiLevelType w:val="hybridMultilevel"/>
+    <w:tmpl w:val="CEF2A04E"/>
+    <w:lvl w:ilvl="0" w:tplc="8174BFCA">
+      <w:start w:val="6"/>
+      <w:numFmt w:val="decimal"/>
+      <w:lvlText w:val="%1."/>
+      <w:lvlJc w:val="left"/>
+      <w:pPr>
+        <w:ind w:left="720" w:hanging="360"/>
+      </w:pPr>
+      <w:rPr>
+        <w:rFonts w:hint="default"/>
+        <w:b/>
+        <w:bCs/>
+      </w:rPr>
+    </w:lvl>
+    <w:lvl w:ilvl="1" w:tplc="04100019" w:tentative="1">
+      <w:start w:val="1"/>
+      <w:numFmt w:val="lowerLetter"/>
+      <w:lvlText w:val="%2."/>
+      <w:lvlJc w:val="left"/>
+      <w:pPr>
+        <w:ind w:left="1440" w:hanging="360"/>
+      </w:pPr>
+    </w:lvl>
+    <w:lvl w:ilvl="2" w:tplc="0410001B" w:tentative="1">
+      <w:start w:val="1"/>
+      <w:numFmt w:val="lowerRoman"/>
+      <w:lvlText w:val="%3."/>
+      <w:lvlJc w:val="right"/>
+      <w:pPr>
+        <w:ind w:left="2160" w:hanging="180"/>
+      </w:pPr>
+    </w:lvl>
+    <w:lvl w:ilvl="3" w:tplc="0410000F" w:tentative="1">
+      <w:start w:val="1"/>
+      <w:numFmt w:val="decimal"/>
+      <w:lvlText w:val="%4."/>
+      <w:lvlJc w:val="left"/>
+      <w:pPr>
+        <w:ind w:left="2880" w:hanging="360"/>
+      </w:pPr>
+    </w:lvl>
+    <w:lvl w:ilvl="4" w:tplc="04100019" w:tentative="1">
+      <w:start w:val="1"/>
+      <w:numFmt w:val="lowerLetter"/>
+      <w:lvlText w:val="%5."/>
+      <w:lvlJc w:val="left"/>
+      <w:pPr>
+        <w:ind w:left="3600" w:hanging="360"/>
+      </w:pPr>
+    </w:lvl>
+    <w:lvl w:ilvl="5" w:tplc="0410001B" w:tentative="1">
+      <w:start w:val="1"/>
+      <w:numFmt w:val="lowerRoman"/>
+      <w:lvlText w:val="%6."/>
+      <w:lvlJc w:val="right"/>
+      <w:pPr>
+        <w:ind w:left="4320" w:hanging="180"/>
+      </w:pPr>
+    </w:lvl>
+    <w:lvl w:ilvl="6" w:tplc="0410000F" w:tentative="1">
+      <w:start w:val="1"/>
+      <w:numFmt w:val="decimal"/>
+      <w:lvlText w:val="%7."/>
+      <w:lvlJc w:val="left"/>
+      <w:pPr>
+        <w:ind w:left="5040" w:hanging="360"/>
+      </w:pPr>
+    </w:lvl>
+    <w:lvl w:ilvl="7" w:tplc="04100019" w:tentative="1">
+      <w:start w:val="1"/>
+      <w:numFmt w:val="lowerLetter"/>
+      <w:lvlText w:val="%8."/>
+      <w:lvlJc w:val="left"/>
+      <w:pPr>
+        <w:ind w:left="5760" w:hanging="360"/>
+      </w:pPr>
+    </w:lvl>
+    <w:lvl w:ilvl="8" w:tplc="0410001B" w:tentative="1">
+      <w:start w:val="1"/>
+      <w:numFmt w:val="lowerRoman"/>
+      <w:lvlText w:val="%9."/>
+      <w:lvlJc w:val="right"/>
+      <w:pPr>
+        <w:ind w:left="6480" w:hanging="180"/>
+      </w:pPr>
+    </w:lvl>
+  </w:abstractNum>
+  <w:abstractNum w:abstractNumId="5" w15:restartNumberingAfterBreak="0">
     <w:nsid w:val="393E40B4"/>
     <w:multiLevelType w:val="hybridMultilevel"/>
     <w:tmpl w:val="DFF8C06A"/>
@@ -896,7 +1545,7 @@
       </w:pPr>
     </w:lvl>
   </w:abstractNum>
-  <w:abstractNum w:abstractNumId="2" w15:restartNumberingAfterBreak="0">
+  <w:abstractNum w:abstractNumId="6" w15:restartNumberingAfterBreak="0">
     <w:nsid w:val="3AFB6F2A"/>
     <w:multiLevelType w:val="hybridMultilevel"/>
     <w:tmpl w:val="DF9641A6"/>
@@ -985,7 +1634,98 @@
       </w:pPr>
     </w:lvl>
   </w:abstractNum>
-  <w:abstractNum w:abstractNumId="3" w15:restartNumberingAfterBreak="0">
+  <w:abstractNum w:abstractNumId="7" w15:restartNumberingAfterBreak="0">
+    <w:nsid w:val="44006E64"/>
+    <w:multiLevelType w:val="hybridMultilevel"/>
+    <w:tmpl w:val="686ECCEC"/>
+    <w:lvl w:ilvl="0" w:tplc="4C8E7464">
+      <w:start w:val="8"/>
+      <w:numFmt w:val="decimal"/>
+      <w:lvlText w:val="%1."/>
+      <w:lvlJc w:val="left"/>
+      <w:pPr>
+        <w:ind w:left="720" w:hanging="360"/>
+      </w:pPr>
+      <w:rPr>
+        <w:rFonts w:hint="default"/>
+        <w:b/>
+        <w:bCs/>
+      </w:rPr>
+    </w:lvl>
+    <w:lvl w:ilvl="1" w:tplc="04100019" w:tentative="1">
+      <w:start w:val="1"/>
+      <w:numFmt w:val="lowerLetter"/>
+      <w:lvlText w:val="%2."/>
+      <w:lvlJc w:val="left"/>
+      <w:pPr>
+        <w:ind w:left="1440" w:hanging="360"/>
+      </w:pPr>
+    </w:lvl>
+    <w:lvl w:ilvl="2" w:tplc="0410001B" w:tentative="1">
+      <w:start w:val="1"/>
+      <w:numFmt w:val="lowerRoman"/>
+      <w:lvlText w:val="%3."/>
+      <w:lvlJc w:val="right"/>
+      <w:pPr>
+        <w:ind w:left="2160" w:hanging="180"/>
+      </w:pPr>
+    </w:lvl>
+    <w:lvl w:ilvl="3" w:tplc="0410000F" w:tentative="1">
+      <w:start w:val="1"/>
+      <w:numFmt w:val="decimal"/>
+      <w:lvlText w:val="%4."/>
+      <w:lvlJc w:val="left"/>
+      <w:pPr>
+        <w:ind w:left="2880" w:hanging="360"/>
+      </w:pPr>
+    </w:lvl>
+    <w:lvl w:ilvl="4" w:tplc="04100019" w:tentative="1">
+      <w:start w:val="1"/>
+      <w:numFmt w:val="lowerLetter"/>
+      <w:lvlText w:val="%5."/>
+      <w:lvlJc w:val="left"/>
+      <w:pPr>
+        <w:ind w:left="3600" w:hanging="360"/>
+      </w:pPr>
+    </w:lvl>
+    <w:lvl w:ilvl="5" w:tplc="0410001B" w:tentative="1">
+      <w:start w:val="1"/>
+      <w:numFmt w:val="lowerRoman"/>
+      <w:lvlText w:val="%6."/>
+      <w:lvlJc w:val="right"/>
+      <w:pPr>
+        <w:ind w:left="4320" w:hanging="180"/>
+      </w:pPr>
+    </w:lvl>
+    <w:lvl w:ilvl="6" w:tplc="0410000F" w:tentative="1">
+      <w:start w:val="1"/>
+      <w:numFmt w:val="decimal"/>
+      <w:lvlText w:val="%7."/>
+      <w:lvlJc w:val="left"/>
+      <w:pPr>
+        <w:ind w:left="5040" w:hanging="360"/>
+      </w:pPr>
+    </w:lvl>
+    <w:lvl w:ilvl="7" w:tplc="04100019" w:tentative="1">
+      <w:start w:val="1"/>
+      <w:numFmt w:val="lowerLetter"/>
+      <w:lvlText w:val="%8."/>
+      <w:lvlJc w:val="left"/>
+      <w:pPr>
+        <w:ind w:left="5760" w:hanging="360"/>
+      </w:pPr>
+    </w:lvl>
+    <w:lvl w:ilvl="8" w:tplc="0410001B" w:tentative="1">
+      <w:start w:val="1"/>
+      <w:numFmt w:val="lowerRoman"/>
+      <w:lvlText w:val="%9."/>
+      <w:lvlJc w:val="right"/>
+      <w:pPr>
+        <w:ind w:left="6480" w:hanging="180"/>
+      </w:pPr>
+    </w:lvl>
+  </w:abstractNum>
+  <w:abstractNum w:abstractNumId="8" w15:restartNumberingAfterBreak="0">
     <w:nsid w:val="4E251F70"/>
     <w:multiLevelType w:val="hybridMultilevel"/>
     <w:tmpl w:val="9704EA2E"/>
@@ -1076,7 +1816,185 @@
       </w:pPr>
     </w:lvl>
   </w:abstractNum>
-  <w:abstractNum w:abstractNumId="4" w15:restartNumberingAfterBreak="0">
+  <w:abstractNum w:abstractNumId="9" w15:restartNumberingAfterBreak="0">
+    <w:nsid w:val="65326E29"/>
+    <w:multiLevelType w:val="hybridMultilevel"/>
+    <w:tmpl w:val="B4A6D01C"/>
+    <w:lvl w:ilvl="0" w:tplc="33EAFDD0">
+      <w:start w:val="3"/>
+      <w:numFmt w:val="decimal"/>
+      <w:lvlText w:val="%1."/>
+      <w:lvlJc w:val="left"/>
+      <w:pPr>
+        <w:ind w:left="720" w:hanging="360"/>
+      </w:pPr>
+      <w:rPr>
+        <w:rFonts w:hint="default"/>
+      </w:rPr>
+    </w:lvl>
+    <w:lvl w:ilvl="1" w:tplc="04100019" w:tentative="1">
+      <w:start w:val="1"/>
+      <w:numFmt w:val="lowerLetter"/>
+      <w:lvlText w:val="%2."/>
+      <w:lvlJc w:val="left"/>
+      <w:pPr>
+        <w:ind w:left="1440" w:hanging="360"/>
+      </w:pPr>
+    </w:lvl>
+    <w:lvl w:ilvl="2" w:tplc="0410001B" w:tentative="1">
+      <w:start w:val="1"/>
+      <w:numFmt w:val="lowerRoman"/>
+      <w:lvlText w:val="%3."/>
+      <w:lvlJc w:val="right"/>
+      <w:pPr>
+        <w:ind w:left="2160" w:hanging="180"/>
+      </w:pPr>
+    </w:lvl>
+    <w:lvl w:ilvl="3" w:tplc="0410000F" w:tentative="1">
+      <w:start w:val="1"/>
+      <w:numFmt w:val="decimal"/>
+      <w:lvlText w:val="%4."/>
+      <w:lvlJc w:val="left"/>
+      <w:pPr>
+        <w:ind w:left="2880" w:hanging="360"/>
+      </w:pPr>
+    </w:lvl>
+    <w:lvl w:ilvl="4" w:tplc="04100019" w:tentative="1">
+      <w:start w:val="1"/>
+      <w:numFmt w:val="lowerLetter"/>
+      <w:lvlText w:val="%5."/>
+      <w:lvlJc w:val="left"/>
+      <w:pPr>
+        <w:ind w:left="3600" w:hanging="360"/>
+      </w:pPr>
+    </w:lvl>
+    <w:lvl w:ilvl="5" w:tplc="0410001B" w:tentative="1">
+      <w:start w:val="1"/>
+      <w:numFmt w:val="lowerRoman"/>
+      <w:lvlText w:val="%6."/>
+      <w:lvlJc w:val="right"/>
+      <w:pPr>
+        <w:ind w:left="4320" w:hanging="180"/>
+      </w:pPr>
+    </w:lvl>
+    <w:lvl w:ilvl="6" w:tplc="0410000F" w:tentative="1">
+      <w:start w:val="1"/>
+      <w:numFmt w:val="decimal"/>
+      <w:lvlText w:val="%7."/>
+      <w:lvlJc w:val="left"/>
+      <w:pPr>
+        <w:ind w:left="5040" w:hanging="360"/>
+      </w:pPr>
+    </w:lvl>
+    <w:lvl w:ilvl="7" w:tplc="04100019" w:tentative="1">
+      <w:start w:val="1"/>
+      <w:numFmt w:val="lowerLetter"/>
+      <w:lvlText w:val="%8."/>
+      <w:lvlJc w:val="left"/>
+      <w:pPr>
+        <w:ind w:left="5760" w:hanging="360"/>
+      </w:pPr>
+    </w:lvl>
+    <w:lvl w:ilvl="8" w:tplc="0410001B" w:tentative="1">
+      <w:start w:val="1"/>
+      <w:numFmt w:val="lowerRoman"/>
+      <w:lvlText w:val="%9."/>
+      <w:lvlJc w:val="right"/>
+      <w:pPr>
+        <w:ind w:left="6480" w:hanging="180"/>
+      </w:pPr>
+    </w:lvl>
+  </w:abstractNum>
+  <w:abstractNum w:abstractNumId="10" w15:restartNumberingAfterBreak="0">
+    <w:nsid w:val="6ADD6818"/>
+    <w:multiLevelType w:val="hybridMultilevel"/>
+    <w:tmpl w:val="445011E6"/>
+    <w:lvl w:ilvl="0" w:tplc="43825E5E">
+      <w:start w:val="7"/>
+      <w:numFmt w:val="decimal"/>
+      <w:lvlText w:val="%1."/>
+      <w:lvlJc w:val="left"/>
+      <w:pPr>
+        <w:ind w:left="720" w:hanging="360"/>
+      </w:pPr>
+      <w:rPr>
+        <w:rFonts w:hint="default"/>
+      </w:rPr>
+    </w:lvl>
+    <w:lvl w:ilvl="1" w:tplc="04100019" w:tentative="1">
+      <w:start w:val="1"/>
+      <w:numFmt w:val="lowerLetter"/>
+      <w:lvlText w:val="%2."/>
+      <w:lvlJc w:val="left"/>
+      <w:pPr>
+        <w:ind w:left="1440" w:hanging="360"/>
+      </w:pPr>
+    </w:lvl>
+    <w:lvl w:ilvl="2" w:tplc="0410001B" w:tentative="1">
+      <w:start w:val="1"/>
+      <w:numFmt w:val="lowerRoman"/>
+      <w:lvlText w:val="%3."/>
+      <w:lvlJc w:val="right"/>
+      <w:pPr>
+        <w:ind w:left="2160" w:hanging="180"/>
+      </w:pPr>
+    </w:lvl>
+    <w:lvl w:ilvl="3" w:tplc="0410000F" w:tentative="1">
+      <w:start w:val="1"/>
+      <w:numFmt w:val="decimal"/>
+      <w:lvlText w:val="%4."/>
+      <w:lvlJc w:val="left"/>
+      <w:pPr>
+        <w:ind w:left="2880" w:hanging="360"/>
+      </w:pPr>
+    </w:lvl>
+    <w:lvl w:ilvl="4" w:tplc="04100019" w:tentative="1">
+      <w:start w:val="1"/>
+      <w:numFmt w:val="lowerLetter"/>
+      <w:lvlText w:val="%5."/>
+      <w:lvlJc w:val="left"/>
+      <w:pPr>
+        <w:ind w:left="3600" w:hanging="360"/>
+      </w:pPr>
+    </w:lvl>
+    <w:lvl w:ilvl="5" w:tplc="0410001B" w:tentative="1">
+      <w:start w:val="1"/>
+      <w:numFmt w:val="lowerRoman"/>
+      <w:lvlText w:val="%6."/>
+      <w:lvlJc w:val="right"/>
+      <w:pPr>
+        <w:ind w:left="4320" w:hanging="180"/>
+      </w:pPr>
+    </w:lvl>
+    <w:lvl w:ilvl="6" w:tplc="0410000F" w:tentative="1">
+      <w:start w:val="1"/>
+      <w:numFmt w:val="decimal"/>
+      <w:lvlText w:val="%7."/>
+      <w:lvlJc w:val="left"/>
+      <w:pPr>
+        <w:ind w:left="5040" w:hanging="360"/>
+      </w:pPr>
+    </w:lvl>
+    <w:lvl w:ilvl="7" w:tplc="04100019" w:tentative="1">
+      <w:start w:val="1"/>
+      <w:numFmt w:val="lowerLetter"/>
+      <w:lvlText w:val="%8."/>
+      <w:lvlJc w:val="left"/>
+      <w:pPr>
+        <w:ind w:left="5760" w:hanging="360"/>
+      </w:pPr>
+    </w:lvl>
+    <w:lvl w:ilvl="8" w:tplc="0410001B" w:tentative="1">
+      <w:start w:val="1"/>
+      <w:numFmt w:val="lowerRoman"/>
+      <w:lvlText w:val="%9."/>
+      <w:lvlJc w:val="right"/>
+      <w:pPr>
+        <w:ind w:left="6480" w:hanging="180"/>
+      </w:pPr>
+    </w:lvl>
+  </w:abstractNum>
+  <w:abstractNum w:abstractNumId="11" w15:restartNumberingAfterBreak="0">
     <w:nsid w:val="6C216C86"/>
     <w:multiLevelType w:val="hybridMultilevel"/>
     <w:tmpl w:val="1E725D9C"/>
@@ -1168,19 +2086,40 @@
     </w:lvl>
   </w:abstractNum>
   <w:num w:numId="1">
+    <w:abstractNumId w:val="5"/>
+  </w:num>
+  <w:num w:numId="2">
     <w:abstractNumId w:val="1"/>
   </w:num>
-  <w:num w:numId="2">
+  <w:num w:numId="3">
+    <w:abstractNumId w:val="11"/>
+  </w:num>
+  <w:num w:numId="4">
+    <w:abstractNumId w:val="6"/>
+  </w:num>
+  <w:num w:numId="5">
+    <w:abstractNumId w:val="8"/>
+  </w:num>
+  <w:num w:numId="6">
+    <w:abstractNumId w:val="3"/>
+  </w:num>
+  <w:num w:numId="7">
+    <w:abstractNumId w:val="9"/>
+  </w:num>
+  <w:num w:numId="8">
+    <w:abstractNumId w:val="2"/>
+  </w:num>
+  <w:num w:numId="9">
     <w:abstractNumId w:val="0"/>
   </w:num>
-  <w:num w:numId="3">
+  <w:num w:numId="10">
     <w:abstractNumId w:val="4"/>
   </w:num>
-  <w:num w:numId="4">
-    <w:abstractNumId w:val="2"/>
+  <w:num w:numId="11">
+    <w:abstractNumId w:val="10"/>
   </w:num>
-  <w:num w:numId="5">
-    <w:abstractNumId w:val="3"/>
+  <w:num w:numId="12">
+    <w:abstractNumId w:val="7"/>
   </w:num>
 </w:numbering>
 </file>

</xml_diff>